<commit_message>
humanized almost done 19/3 doyl
</commit_message>
<xml_diff>
--- a/data_project/documentation_new_final.docx
+++ b/data_project/documentation_new_final.docx
@@ -562,7 +562,31 @@
                 <w:lang w:val="el-GR" w:eastAsia="zh-CN"/>
                 <w14:ligatures w14:val="none"/>
               </w:rPr>
-              <w:t>Όνομα φοιτητή - Αρ. Μητρώου</w:t>
+              <w:t xml:space="preserve">Όνομα φοιτητή - </w:t>
+            </w:r>
+            <w:proofErr w:type="spellStart"/>
+            <w:r>
+              <w:rPr>
+                <w:rFonts w:eastAsia="Times New Roman" w:cs="Calibri"/>
+                <w:kern w:val="0"/>
+                <w:sz w:val="22"/>
+                <w:szCs w:val="22"/>
+                <w:lang w:val="el-GR" w:eastAsia="zh-CN"/>
+                <w14:ligatures w14:val="none"/>
+              </w:rPr>
+              <w:t>Αρ</w:t>
+            </w:r>
+            <w:proofErr w:type="spellEnd"/>
+            <w:r>
+              <w:rPr>
+                <w:rFonts w:eastAsia="Times New Roman" w:cs="Calibri"/>
+                <w:kern w:val="0"/>
+                <w:sz w:val="22"/>
+                <w:szCs w:val="22"/>
+                <w:lang w:val="el-GR" w:eastAsia="zh-CN"/>
+                <w14:ligatures w14:val="none"/>
+              </w:rPr>
+              <w:t>. Μητρώου</w:t>
             </w:r>
           </w:p>
         </w:tc>
@@ -3734,7 +3758,6 @@
         </w:rPr>
         <w:t xml:space="preserve"> </w:t>
       </w:r>
-      <w:proofErr w:type="spellStart"/>
       <w:r>
         <w:rPr>
           <w:sz w:val="22"/>
@@ -3742,7 +3765,6 @@
         </w:rPr>
         <w:t>Minnesota</w:t>
       </w:r>
-      <w:proofErr w:type="spellEnd"/>
       <w:r>
         <w:rPr>
           <w:sz w:val="22"/>
@@ -5502,7 +5524,7 @@
           <w:szCs w:val="22"/>
         </w:rPr>
         <w:drawing>
-          <wp:anchor distT="0" distB="0" distL="114300" distR="114300" simplePos="0" relativeHeight="251676672" behindDoc="1" locked="0" layoutInCell="1" allowOverlap="1" wp14:anchorId="0C7169A6" wp14:editId="25C5D125">
+          <wp:anchor distT="0" distB="0" distL="114300" distR="114300" simplePos="0" relativeHeight="251676672" behindDoc="1" locked="0" layoutInCell="1" allowOverlap="1" wp14:anchorId="0C7169A6" wp14:editId="5C417D36">
             <wp:simplePos x="0" y="0"/>
             <wp:positionH relativeFrom="margin">
               <wp:align>left</wp:align>
@@ -9620,37 +9642,16 @@
           <w:szCs w:val="22"/>
           <w:lang w:val="el-GR"/>
         </w:rPr>
-        <w:t xml:space="preserve">, </w:t>
-      </w:r>
-      <w:r>
-        <w:rPr>
-          <w:sz w:val="22"/>
-          <w:szCs w:val="22"/>
-        </w:rPr>
-        <w:t>Calinski</w:t>
-      </w:r>
-      <w:r>
-        <w:rPr>
-          <w:sz w:val="22"/>
-          <w:szCs w:val="22"/>
-          <w:lang w:val="el-GR"/>
-        </w:rPr>
-        <w:t>-</w:t>
-      </w:r>
-      <w:r>
-        <w:rPr>
-          <w:sz w:val="22"/>
-          <w:szCs w:val="22"/>
-        </w:rPr>
-        <w:t>Harabasz</w:t>
-      </w:r>
-      <w:r>
-        <w:rPr>
-          <w:sz w:val="22"/>
-          <w:szCs w:val="22"/>
-          <w:lang w:val="el-GR"/>
-        </w:rPr>
-        <w:t xml:space="preserve">. Παράλληλα, σημειώναμε και το ποσοστό των σημείων που θεωρήθηκαν θόρυβος (ετικέτα </w:t>
+        <w:t xml:space="preserve">, Παράλληλα, σημειώναμε και το ποσοστό των σημείων που </w:t>
+      </w:r>
+      <w:r>
+        <w:rPr>
+          <w:sz w:val="22"/>
+          <w:szCs w:val="22"/>
+          <w:lang w:val="el-GR"/>
+        </w:rPr>
+        <w:lastRenderedPageBreak/>
+        <w:t xml:space="preserve">θεωρήθηκαν θόρυβος (ετικέτα </w:t>
       </w:r>
       <w:r>
         <w:rPr>
@@ -9665,16 +9666,7 @@
           <w:szCs w:val="22"/>
           <w:lang w:val="el-GR"/>
         </w:rPr>
-        <w:t xml:space="preserve"> = -1), καθώς ένα πολύ μεγάλο </w:t>
-      </w:r>
-      <w:r>
-        <w:rPr>
-          <w:sz w:val="22"/>
-          <w:szCs w:val="22"/>
-          <w:lang w:val="el-GR"/>
-        </w:rPr>
-        <w:lastRenderedPageBreak/>
-        <w:t xml:space="preserve">ποσοστό θορύβου σημαίνει ότι ο </w:t>
+        <w:t xml:space="preserve"> = -1), καθώς ένα πολύ μεγάλο ποσοστό θορύβου σημαίνει ότι ο </w:t>
       </w:r>
       <w:r>
         <w:rPr>
@@ -14505,7 +14497,6 @@
         <w:rPr>
           <w:sz w:val="22"/>
           <w:szCs w:val="22"/>
-          <w:lang w:val="el-GR"/>
         </w:rPr>
       </w:pPr>
     </w:p>
@@ -15361,33 +15352,7 @@
                 <w:lang w:val="el-GR" w:eastAsia="el-GR"/>
                 <w14:ligatures w14:val="none"/>
               </w:rPr>
-              <w:t xml:space="preserve">Καμπύλη </w:t>
-            </w:r>
-            <w:proofErr w:type="spellStart"/>
-            <w:r>
-              <w:rPr>
-                <w:rFonts w:ascii="Aptos" w:eastAsia="Times New Roman" w:hAnsi="Aptos" w:cs="Times New Roman"/>
-                <w:color w:val="000000"/>
-                <w:kern w:val="0"/>
-                <w:sz w:val="22"/>
-                <w:szCs w:val="22"/>
-                <w:lang w:val="el-GR" w:eastAsia="el-GR"/>
-                <w14:ligatures w14:val="none"/>
-              </w:rPr>
-              <w:t>Precision-Recall</w:t>
-            </w:r>
-            <w:proofErr w:type="spellEnd"/>
-            <w:r>
-              <w:rPr>
-                <w:rFonts w:ascii="Aptos" w:eastAsia="Times New Roman" w:hAnsi="Aptos" w:cs="Times New Roman"/>
-                <w:color w:val="000000"/>
-                <w:kern w:val="0"/>
-                <w:sz w:val="22"/>
-                <w:szCs w:val="22"/>
-                <w:lang w:val="el-GR" w:eastAsia="el-GR"/>
-                <w14:ligatures w14:val="none"/>
-              </w:rPr>
-              <w:t xml:space="preserve"> &amp; AUC</w:t>
+              <w:t>Καμπύλη Precision-Recall &amp; AUC</w:t>
             </w:r>
           </w:p>
         </w:tc>
@@ -15524,6 +15489,7 @@
           <w:lang w:val="el-GR"/>
         </w:rPr>
       </w:pPr>
+      <w:bookmarkStart w:id="37" w:name="_Hlk193290751"/>
       <w:r>
         <w:rPr>
           <w:sz w:val="22"/>
@@ -16344,6 +16310,7 @@
             <w:vAlign w:val="center"/>
             <w:hideMark/>
           </w:tcPr>
+          <w:bookmarkEnd w:id="37"/>
           <w:p>
             <w:pPr>
               <w:jc w:val="center"/>
@@ -17550,7 +17517,7 @@
           </wp:anchor>
         </w:drawing>
       </w:r>
-      <w:bookmarkStart w:id="37" w:name="_Toc193112175"/>
+      <w:bookmarkStart w:id="38" w:name="_Toc193112175"/>
     </w:p>
     <w:p>
       <w:pPr>
@@ -17732,7 +17699,7 @@
         </w:rPr>
         <w:t>5. Συμπεράσματα</w:t>
       </w:r>
-      <w:bookmarkEnd w:id="37"/>
+      <w:bookmarkEnd w:id="38"/>
     </w:p>
     <w:p>
       <w:pPr>
@@ -18655,8 +18622,8 @@
 
 <file path=word/footer1.xml><?xml version="1.0" encoding="utf-8"?>
 <w:ftr xmlns:wpc="http://schemas.microsoft.com/office/word/2010/wordprocessingCanvas" xmlns:cx="http://schemas.microsoft.com/office/drawing/2014/chartex" xmlns:cx1="http://schemas.microsoft.com/office/drawing/2015/9/8/chartex" xmlns:cx2="http://schemas.microsoft.com/office/drawing/2015/10/21/chartex" xmlns:cx3="http://schemas.microsoft.com/office/drawing/2016/5/9/chartex" xmlns:cx4="http://schemas.microsoft.com/office/drawing/2016/5/10/chartex" xmlns:cx5="http://schemas.microsoft.com/office/drawing/2016/5/11/chartex" xmlns:cx6="http://schemas.microsoft.com/office/drawing/2016/5/12/chartex" xmlns:cx7="http://schemas.microsoft.com/office/drawing/2016/5/13/chartex" xmlns:cx8="http://schemas.microsoft.com/office/drawing/2016/5/14/chartex" xmlns:mc="http://schemas.openxmlformats.org/markup-compatibility/2006" xmlns:aink="http://schemas.microsoft.com/office/drawing/2016/ink" xmlns:am3d="http://schemas.microsoft.com/office/drawing/2017/model3d" xmlns:o="urn:schemas-microsoft-com:office:office" xmlns:oel="http://schemas.microsoft.com/office/2019/extlst" xmlns:r="http://schemas.openxmlformats.org/officeDocument/2006/relationships" xmlns:m="http://schemas.openxmlformats.org/officeDocument/2006/math" xmlns:v="urn:schemas-microsoft-com:vml" xmlns:wp14="http://schemas.microsoft.com/office/word/2010/wordprocessingDrawing" xmlns:wp="http://schemas.openxmlformats.org/drawingml/2006/wordprocessingDrawing" xmlns:w10="urn:schemas-microsoft-com:office:word" xmlns:w="http://schemas.openxmlformats.org/wordprocessingml/2006/main" xmlns:w14="http://schemas.microsoft.com/office/word/2010/wordml" xmlns:w15="http://schemas.microsoft.com/office/word/2012/wordml" xmlns:w16cex="http://schemas.microsoft.com/office/word/2018/wordml/cex" xmlns:w16cid="http://schemas.microsoft.com/office/word/2016/wordml/cid" xmlns:w16="http://schemas.microsoft.com/office/word/2018/wordml" xmlns:w16du="http://schemas.microsoft.com/office/word/2023/wordml/word16du" xmlns:w16sdtdh="http://schemas.microsoft.com/office/word/2020/wordml/sdtdatahash" xmlns:w16sdtfl="http://schemas.microsoft.com/office/word/2024/wordml/sdtformatlock" xmlns:w16se="http://schemas.microsoft.com/office/word/2015/wordml/symex" xmlns:wpg="http://schemas.microsoft.com/office/word/2010/wordprocessingGroup" xmlns:wpi="http://schemas.microsoft.com/office/word/2010/wordprocessingInk" xmlns:wne="http://schemas.microsoft.com/office/word/2006/wordml" xmlns:wps="http://schemas.microsoft.com/office/word/2010/wordprocessingShape" mc:Ignorable="w14 w15 w16se w16cid w16 w16cex w16sdtdh w16sdtfl w16du wp14">
-  <w:bookmarkStart w:id="41" w:name="_Hlk193202070" w:displacedByCustomXml="next"/>
-  <w:bookmarkStart w:id="42" w:name="_Hlk193202069" w:displacedByCustomXml="next"/>
+  <w:bookmarkStart w:id="42" w:name="_Hlk193202070" w:displacedByCustomXml="next"/>
+  <w:bookmarkStart w:id="43" w:name="_Hlk193202069" w:displacedByCustomXml="next"/>
   <w:sdt>
     <w:sdtPr>
       <w:id w:val="-1996102869"/>
@@ -18985,8 +18952,8 @@
       </w:p>
     </w:sdtContent>
   </w:sdt>
-  <w:bookmarkEnd w:id="41" w:displacedByCustomXml="prev"/>
   <w:bookmarkEnd w:id="42" w:displacedByCustomXml="prev"/>
+  <w:bookmarkEnd w:id="43" w:displacedByCustomXml="prev"/>
 </w:ftr>
 </file>
 
@@ -19050,8 +19017,8 @@
               <w:bCs/>
             </w:rPr>
           </w:pPr>
-          <w:bookmarkStart w:id="38" w:name="_Hlk193202053"/>
-          <w:bookmarkStart w:id="39" w:name="_Hlk193202054"/>
+          <w:bookmarkStart w:id="39" w:name="_Hlk193202053"/>
+          <w:bookmarkStart w:id="40" w:name="_Hlk193202054"/>
           <w:r>
             <w:rPr>
               <w:rFonts w:ascii="Cambria" w:hAnsi="Cambria" w:cs="Cambria"/>
@@ -19175,7 +19142,7 @@
               <w:szCs w:val="16"/>
             </w:rPr>
           </w:pPr>
-          <w:bookmarkStart w:id="40" w:name="_Hlk189746009"/>
+          <w:bookmarkStart w:id="41" w:name="_Hlk189746009"/>
           <w:r>
             <w:rPr>
               <w:sz w:val="16"/>
@@ -19251,12 +19218,12 @@
               </wp:inline>
             </w:drawing>
           </w:r>
-          <w:bookmarkEnd w:id="40"/>
+          <w:bookmarkEnd w:id="41"/>
         </w:p>
       </w:tc>
     </w:tr>
-    <w:bookmarkEnd w:id="38"/>
     <w:bookmarkEnd w:id="39"/>
+    <w:bookmarkEnd w:id="40"/>
   </w:tbl>
   <w:p>
     <w:pPr>

</xml_diff>